<commit_message>
changes excerise and part2
</commit_message>
<xml_diff>
--- a/Exercises.docx
+++ b/Exercises.docx
@@ -494,6 +494,34 @@
               <w:t xml:space="preserve">No conversion needed for cartesian or Polar coordinates </w:t>
             </w:r>
           </w:p>
+          <w:p>
+            <w:pPr>
+              <w:pStyle w:val="5"/>
+              <w:numPr>
+                <w:ilvl w:val="0"/>
+                <w:numId w:val="1"/>
+              </w:numPr>
+              <w:spacing w:after="0" w:line="240" w:lineRule="auto"/>
+              <w:rPr>
+                <w:lang w:val="en-US"/>
+              </w:rPr>
+            </w:pPr>
+            <w:r>
+              <w:rPr>
+                <w:lang w:val="en-US"/>
+              </w:rPr>
+              <w:t>Doesn</w:t>
+            </w:r>
+            <w:r>
+              <w:rPr>
+                <w:rFonts w:hint="default"/>
+                <w:lang w:val="en-US"/>
+              </w:rPr>
+              <w:t>’t use up much memory since it’s an interface</w:t>
+            </w:r>
+            <w:bookmarkStart w:id="0" w:name="_GoBack"/>
+            <w:bookmarkEnd w:id="0"/>
+          </w:p>
         </w:tc>
         <w:tc>
           <w:tcPr>
@@ -503,29 +531,14 @@
             <w:pPr>
               <w:pStyle w:val="5"/>
               <w:numPr>
-                <w:ilvl w:val="0"/>
-                <w:numId w:val="1"/>
+                <w:numId w:val="0"/>
               </w:numPr>
               <w:spacing w:after="0" w:line="240" w:lineRule="auto"/>
-              <w:rPr>
-                <w:lang w:val="en-US"/>
-              </w:rPr>
-            </w:pPr>
-            <w:r>
-              <w:rPr>
-                <w:lang w:val="en-US"/>
-              </w:rPr>
-              <w:t>Doesn</w:t>
-            </w:r>
-            <w:r>
-              <w:rPr>
-                <w:rFonts w:hint="default"/>
-                <w:lang w:val="en-US"/>
-              </w:rPr>
-              <w:t>’t use up much memory since it’s an interface</w:t>
-            </w:r>
-            <w:bookmarkStart w:id="0" w:name="_GoBack"/>
-            <w:bookmarkEnd w:id="0"/>
+              <w:ind w:left="360" w:leftChars="0"/>
+              <w:rPr>
+                <w:lang w:val="en-US"/>
+              </w:rPr>
+            </w:pPr>
           </w:p>
         </w:tc>
       </w:tr>

</xml_diff>